<commit_message>
Modificación de la ultima versión del docente y primera versión del Alumno.
</commit_message>
<xml_diff>
--- a/trunk/docs/Entregables/Manuales de Usuario/ManualUsuario_DocenteV1.1.docx
+++ b/trunk/docs/Entregables/Manuales de Usuario/ManualUsuario_DocenteV1.1.docx
@@ -1322,6 +1322,8 @@
           <w:lang w:val="es-AR"/>
         </w:rPr>
       </w:pPr>
+      <w:bookmarkStart w:id="0" w:name="_GoBack"/>
+      <w:bookmarkEnd w:id="0"/>
       <w:r>
         <w:rPr>
           <w:rFonts w:ascii="Arial" w:hAnsi="Arial" w:cs="Arial"/>
@@ -1526,7 +1528,7 @@
                 <w:szCs w:val="22"/>
                 <w:lang w:val="es-AR"/>
               </w:rPr>
-              <w:t>02</w:t>
+              <w:t>29</w:t>
             </w:r>
             <w:r>
               <w:rPr>
@@ -1544,7 +1546,7 @@
                 <w:szCs w:val="22"/>
                 <w:lang w:val="es-AR"/>
               </w:rPr>
-              <w:t>1</w:t>
+              <w:t>0</w:t>
             </w:r>
             <w:r>
               <w:rPr>
@@ -1687,6 +1689,15 @@
                 <w:lang w:val="es-AR"/>
               </w:rPr>
             </w:pPr>
+            <w:r>
+              <w:rPr>
+                <w:rFonts w:ascii="Arial" w:hAnsi="Arial" w:cs="Arial"/>
+                <w:sz w:val="22"/>
+                <w:szCs w:val="22"/>
+                <w:lang w:val="es-AR"/>
+              </w:rPr>
+              <w:t>02/11/2016</w:t>
+            </w:r>
           </w:p>
         </w:tc>
         <w:tc>
@@ -1711,6 +1722,15 @@
                 <w:lang w:val="es-AR"/>
               </w:rPr>
             </w:pPr>
+            <w:r>
+              <w:rPr>
+                <w:rFonts w:ascii="Arial" w:hAnsi="Arial" w:cs="Arial"/>
+                <w:sz w:val="22"/>
+                <w:szCs w:val="22"/>
+                <w:lang w:val="es-AR"/>
+              </w:rPr>
+              <w:t>1.1</w:t>
+            </w:r>
           </w:p>
         </w:tc>
         <w:tc>
@@ -1734,6 +1754,15 @@
                 <w:lang w:val="es-AR"/>
               </w:rPr>
             </w:pPr>
+            <w:r>
+              <w:rPr>
+                <w:rFonts w:ascii="Arial" w:hAnsi="Arial" w:cs="Arial"/>
+                <w:sz w:val="22"/>
+                <w:szCs w:val="22"/>
+                <w:lang w:val="es-AR"/>
+              </w:rPr>
+              <w:t>Actualización de pantallas</w:t>
+            </w:r>
           </w:p>
         </w:tc>
         <w:tc>
@@ -1757,6 +1786,15 @@
                 <w:lang w:val="es-AR"/>
               </w:rPr>
             </w:pPr>
+            <w:r>
+              <w:rPr>
+                <w:rFonts w:ascii="Arial" w:hAnsi="Arial" w:cs="Arial"/>
+                <w:sz w:val="22"/>
+                <w:szCs w:val="22"/>
+                <w:lang w:val="es-AR"/>
+              </w:rPr>
+              <w:t>Jonatan Caro</w:t>
+            </w:r>
           </w:p>
         </w:tc>
       </w:tr>
@@ -2754,8 +2792,6 @@
           <w:lang w:val="es-AR"/>
         </w:rPr>
       </w:pPr>
-      <w:bookmarkStart w:id="0" w:name="_GoBack"/>
-      <w:bookmarkEnd w:id="0"/>
     </w:p>
     <w:p>
       <w:pPr>
@@ -3500,13 +3536,7 @@
         <w:rPr>
           <w:lang w:val="es-ES" w:eastAsia="es-ES"/>
         </w:rPr>
-        <w:t xml:space="preserve">Editar </w:t>
-      </w:r>
-      <w:r>
-        <w:rPr>
-          <w:lang w:val="es-ES" w:eastAsia="es-ES"/>
-        </w:rPr>
-        <w:t>Temas del curso</w:t>
+        <w:t>Editar Temas del curso</w:t>
       </w:r>
       <w:bookmarkEnd w:id="5"/>
     </w:p>
@@ -3664,31 +3694,7 @@
         <w:rPr>
           <w:lang w:val="es-ES" w:eastAsia="es-ES"/>
         </w:rPr>
-        <w:t xml:space="preserve">Para realizar la edición de un </w:t>
-      </w:r>
-      <w:r>
-        <w:rPr>
-          <w:lang w:val="es-ES" w:eastAsia="es-ES"/>
-        </w:rPr>
-        <w:t>tema</w:t>
-      </w:r>
-      <w:r>
-        <w:rPr>
-          <w:lang w:val="es-ES" w:eastAsia="es-ES"/>
-        </w:rPr>
-        <w:t xml:space="preserve">, previamente se debe posicionar sobre cual se desea trabajar dentro del listado de </w:t>
-      </w:r>
-      <w:r>
-        <w:rPr>
-          <w:lang w:val="es-ES" w:eastAsia="es-ES"/>
-        </w:rPr>
-        <w:t>temas</w:t>
-      </w:r>
-      <w:r>
-        <w:rPr>
-          <w:lang w:val="es-ES" w:eastAsia="es-ES"/>
-        </w:rPr>
-        <w:t xml:space="preserve"> disponibles. Luego realizar </w:t>
+        <w:t xml:space="preserve">Para realizar la edición de un tema, previamente se debe posicionar sobre cual se desea trabajar dentro del listado de temas disponibles. Luego realizar </w:t>
       </w:r>
       <w:proofErr w:type="spellStart"/>
       <w:r>
@@ -4009,13 +4015,7 @@
         <w:rPr>
           <w:lang w:val="es-ES" w:eastAsia="es-ES"/>
         </w:rPr>
-        <w:t xml:space="preserve">Edición Temas del curso – </w:t>
-      </w:r>
-      <w:r>
-        <w:rPr>
-          <w:lang w:val="es-ES" w:eastAsia="es-ES"/>
-        </w:rPr>
-        <w:t>Creación de concepto.</w:t>
+        <w:t>Edición Temas del curso – Creación de concepto.</w:t>
       </w:r>
       <w:bookmarkEnd w:id="7"/>
     </w:p>
@@ -4210,7 +4210,7 @@
         <w:noProof/>
         <w:lang w:val="es-AR"/>
       </w:rPr>
-      <w:t>3</w:t>
+      <w:t>10</w:t>
     </w:r>
     <w:r>
       <w:rPr>
@@ -4327,7 +4327,7 @@
         <w:noProof/>
         <w:lang w:val="es-AR"/>
       </w:rPr>
-      <w:t>03/11/2016</w:t>
+      <w:t>04/11/2016</w:t>
     </w:r>
     <w:r>
       <w:rPr>
@@ -4684,7 +4684,7 @@
               <w:b/>
               <w:lang w:val="es-AR"/>
             </w:rPr>
-            <w:t>0</w:t>
+            <w:t>1</w:t>
           </w:r>
         </w:p>
       </w:tc>
@@ -4707,7 +4707,7 @@
               <w:b/>
               <w:lang w:val="es-AR"/>
             </w:rPr>
-            <w:t>28</w:t>
+            <w:t>02</w:t>
           </w:r>
           <w:r>
             <w:rPr>
@@ -4715,7 +4715,15 @@
               <w:b/>
               <w:lang w:val="es-AR"/>
             </w:rPr>
-            <w:t>/10</w:t>
+            <w:t>/1</w:t>
+          </w:r>
+          <w:r>
+            <w:rPr>
+              <w:rFonts w:ascii="Arial" w:eastAsia="Open Sans" w:hAnsi="Arial" w:cs="Arial"/>
+              <w:b/>
+              <w:lang w:val="es-AR"/>
+            </w:rPr>
+            <w:t>1</w:t>
           </w:r>
           <w:r>
             <w:rPr>
@@ -8763,7 +8771,7 @@
 </file>
 
 <file path=customXml/itemProps1.xml><?xml version="1.0" encoding="utf-8"?>
-<ds:datastoreItem xmlns:ds="http://schemas.openxmlformats.org/officeDocument/2006/customXml" ds:itemID="{EF163A16-1585-45F4-BB1B-B2F9AEC7CD5F}">
+<ds:datastoreItem xmlns:ds="http://schemas.openxmlformats.org/officeDocument/2006/customXml" ds:itemID="{6276E075-4849-4261-8383-EEB72C21322A}">
   <ds:schemaRefs>
     <ds:schemaRef ds:uri="http://schemas.openxmlformats.org/officeDocument/2006/bibliography"/>
   </ds:schemaRefs>

</xml_diff>